<commit_message>
Add changes for demo-show
</commit_message>
<xml_diff>
--- a/Autoservice/Changelog.docx
+++ b/Autoservice/Changelog.docx
@@ -6,230 +6,77 @@
       <w:pPr>
         <w:pStyle w:val="1"/>
         <w:jc w:val="center"/>
-      </w:pPr>
-      <w:r>
         <w:rPr>
           <w:lang w:val="en-US"/>
         </w:rPr>
+      </w:pPr>
+      <w:r>
+        <w:rPr>
+          <w:lang w:val="en-US"/>
+        </w:rPr>
         <w:t xml:space="preserve"> </w:t>
       </w:r>
-      <w:proofErr w:type="spellStart"/>
-      <w:r>
-        <w:rPr>
-          <w:lang w:val="en-US"/>
-        </w:rPr>
-        <w:t>Changelog</w:t>
-      </w:r>
-      <w:proofErr w:type="spellEnd"/>
-      <w:r>
-        <w:rPr>
-          <w:lang w:val="en-US"/>
-        </w:rPr>
-        <w:t xml:space="preserve"> </w:t>
-      </w:r>
-      <w:proofErr w:type="spellStart"/>
-      <w:r>
-        <w:rPr>
-          <w:lang w:val="en-US"/>
-        </w:rPr>
-        <w:t>RelevantAds</w:t>
-      </w:r>
-      <w:proofErr w:type="spellEnd"/>
-      <w:r>
-        <w:rPr>
-          <w:lang w:val="en-US"/>
-        </w:rPr>
-        <w:t xml:space="preserve"> </w:t>
-      </w:r>
-      <w:proofErr w:type="spellStart"/>
-      <w:r>
-        <w:rPr>
-          <w:lang w:val="en-US"/>
-        </w:rPr>
-        <w:t>Zoiper</w:t>
-      </w:r>
-      <w:proofErr w:type="spellEnd"/>
-      <w:r>
-        <w:rPr>
-          <w:lang w:val="en-US"/>
-        </w:rPr>
-        <w:t xml:space="preserve"> Application</w:t>
+      <w:r>
+        <w:t>Обновления</w:t>
       </w:r>
     </w:p>
     <w:p>
-      <w:bookmarkStart w:id="0" w:name="_GoBack"/>
-      <w:bookmarkEnd w:id="0"/>
+      <w:pPr>
+        <w:rPr>
+          <w:lang w:val="en-US"/>
+        </w:rPr>
+      </w:pPr>
     </w:p>
     <w:p>
       <w:pPr>
         <w:pStyle w:val="ae"/>
+      </w:pPr>
+      <w:r>
         <w:rPr>
           <w:lang w:val="en-US"/>
         </w:rPr>
-      </w:pPr>
+        <w:t>Version</w:t>
+      </w:r>
       <w:r>
         <w:rPr>
           <w:lang w:val="en-US"/>
         </w:rPr>
-        <w:t>Version</w:t>
+        <w:t xml:space="preserve"> 0.</w:t>
+      </w:r>
+      <w:r>
+        <w:t>1</w:t>
       </w:r>
       <w:r>
         <w:rPr>
           <w:lang w:val="en-US"/>
         </w:rPr>
-        <w:t xml:space="preserve"> 0.</w:t>
+        <w:t>.</w:t>
       </w:r>
       <w:r>
         <w:rPr>
           <w:lang w:val="en-US"/>
         </w:rPr>
-        <w:t>3</w:t>
+        <w:t xml:space="preserve">0 </w:t>
       </w:r>
       <w:r>
         <w:rPr>
           <w:lang w:val="en-US"/>
         </w:rPr>
-        <w:t>.</w:t>
+        <w:t>–</w:t>
       </w:r>
       <w:r>
         <w:rPr>
           <w:lang w:val="en-US"/>
         </w:rPr>
-        <w:t xml:space="preserve">0 </w:t>
-      </w:r>
-      <w:r>
-        <w:rPr>
-          <w:lang w:val="en-US"/>
-        </w:rPr>
-        <w:t>–</w:t>
-      </w:r>
-      <w:r>
-        <w:rPr>
-          <w:lang w:val="en-US"/>
-        </w:rPr>
         <w:t xml:space="preserve"> 0.4.0</w:t>
-      </w:r>
-      <w:r>
-        <w:rPr>
-          <w:lang w:val="en-US"/>
-        </w:rPr>
-        <w:t xml:space="preserve"> </w:t>
-      </w:r>
-      <w:r>
-        <w:rPr>
-          <w:sz w:val="24"/>
-          <w:szCs w:val="24"/>
-          <w:lang w:val="en-US"/>
-        </w:rPr>
-        <w:t>(</w:t>
-      </w:r>
-      <w:r>
-        <w:rPr>
-          <w:sz w:val="24"/>
-          <w:szCs w:val="24"/>
-        </w:rPr>
-        <w:t>12</w:t>
-      </w:r>
-      <w:r>
-        <w:rPr>
-          <w:sz w:val="24"/>
-          <w:szCs w:val="24"/>
-          <w:lang w:val="en-US"/>
-        </w:rPr>
-        <w:t>.0</w:t>
-      </w:r>
-      <w:r>
-        <w:rPr>
-          <w:sz w:val="24"/>
-          <w:szCs w:val="24"/>
-          <w:lang w:val="en-US"/>
-        </w:rPr>
-        <w:t>3</w:t>
-      </w:r>
-      <w:r>
-        <w:rPr>
-          <w:sz w:val="24"/>
-          <w:szCs w:val="24"/>
-          <w:lang w:val="en-US"/>
-        </w:rPr>
-        <w:t>.‎201</w:t>
-      </w:r>
-      <w:r>
-        <w:rPr>
-          <w:sz w:val="24"/>
-          <w:szCs w:val="24"/>
-          <w:lang w:val="en-US"/>
-        </w:rPr>
-        <w:t>7</w:t>
-      </w:r>
-      <w:r>
-        <w:rPr>
-          <w:sz w:val="24"/>
-          <w:szCs w:val="24"/>
-          <w:lang w:val="en-US"/>
-        </w:rPr>
-        <w:t xml:space="preserve">, </w:t>
-      </w:r>
-      <w:r>
-        <w:rPr>
-          <w:sz w:val="24"/>
-          <w:szCs w:val="24"/>
-        </w:rPr>
-        <w:t>5</w:t>
-      </w:r>
-      <w:r>
-        <w:rPr>
-          <w:sz w:val="24"/>
-          <w:szCs w:val="24"/>
-          <w:lang w:val="en-US"/>
-        </w:rPr>
-        <w:t>:</w:t>
-      </w:r>
-      <w:r>
-        <w:rPr>
-          <w:sz w:val="24"/>
-          <w:szCs w:val="24"/>
-          <w:lang w:val="en-US"/>
-        </w:rPr>
-        <w:t>22</w:t>
-      </w:r>
-      <w:r>
-        <w:rPr>
-          <w:sz w:val="24"/>
-          <w:szCs w:val="24"/>
-          <w:lang w:val="en-US"/>
-        </w:rPr>
-        <w:t>:</w:t>
-      </w:r>
-      <w:r>
-        <w:rPr>
-          <w:sz w:val="24"/>
-          <w:szCs w:val="24"/>
-          <w:lang w:val="en-US"/>
-        </w:rPr>
-        <w:t>01</w:t>
-      </w:r>
-      <w:r>
-        <w:rPr>
-          <w:sz w:val="24"/>
-          <w:szCs w:val="24"/>
-          <w:lang w:val="en-US"/>
-        </w:rPr>
-        <w:t>)</w:t>
       </w:r>
     </w:p>
     <w:p>
       <w:pPr>
         <w:pStyle w:val="a8"/>
-        <w:rPr>
-          <w:lang w:val="en-US"/>
-        </w:rPr>
-      </w:pPr>
-      <w:r>
-        <w:rPr>
-          <w:lang w:val="en-US"/>
-        </w:rPr>
-        <w:t>Common</w:t>
+      </w:pPr>
+      <w:r>
+        <w:t>Общее</w:t>
       </w:r>
     </w:p>
     <w:p>
@@ -244,44 +91,128 @@
         </w:rPr>
       </w:pPr>
       <w:r>
+        <w:t>Выпустили релиз программы</w:t>
+      </w:r>
+    </w:p>
+    <w:p>
+      <w:pPr>
+        <w:pStyle w:val="a3"/>
         <w:rPr>
           <w:lang w:val="en-US"/>
         </w:rPr>
-        <w:t xml:space="preserve">Add </w:t>
-      </w:r>
-      <w:r>
+      </w:pPr>
+    </w:p>
+    <w:p>
+      <w:pPr>
+        <w:pStyle w:val="ae"/>
         <w:rPr>
           <w:lang w:val="en-US"/>
         </w:rPr>
-        <w:t xml:space="preserve">incoming calls dialog. User can Accept or Reject call. Call will be </w:t>
-      </w:r>
-      <w:proofErr w:type="gramStart"/>
+      </w:pPr>
       <w:r>
         <w:rPr>
           <w:lang w:val="en-US"/>
         </w:rPr>
-        <w:t>save</w:t>
-      </w:r>
-      <w:proofErr w:type="gramEnd"/>
+        <w:t>Version</w:t>
+      </w:r>
       <w:r>
         <w:rPr>
           <w:lang w:val="en-US"/>
         </w:rPr>
-        <w:t xml:space="preserve"> to Activities. If phone of caller was </w:t>
-      </w:r>
-      <w:proofErr w:type="gramStart"/>
+        <w:t xml:space="preserve"> </w:t>
+      </w:r>
       <w:r>
         <w:rPr>
           <w:lang w:val="en-US"/>
         </w:rPr>
-        <w:t>find</w:t>
-      </w:r>
-      <w:proofErr w:type="gramEnd"/>
+        <w:t>0.</w:t>
+      </w:r>
       <w:r>
         <w:rPr>
           <w:lang w:val="en-US"/>
         </w:rPr>
-        <w:t xml:space="preserve"> in database – get Client from database, if phone no exist in database – create new client.</w:t>
+        <w:t>4</w:t>
+      </w:r>
+      <w:r>
+        <w:rPr>
+          <w:lang w:val="en-US"/>
+        </w:rPr>
+        <w:t>.</w:t>
+      </w:r>
+      <w:r>
+        <w:rPr>
+          <w:lang w:val="en-US"/>
+        </w:rPr>
+        <w:t>1</w:t>
+      </w:r>
+      <w:r>
+        <w:rPr>
+          <w:lang w:val="en-US"/>
+        </w:rPr>
+        <w:t xml:space="preserve"> </w:t>
+      </w:r>
+      <w:r>
+        <w:rPr>
+          <w:sz w:val="24"/>
+          <w:szCs w:val="24"/>
+          <w:lang w:val="en-US"/>
+        </w:rPr>
+        <w:t>(</w:t>
+      </w:r>
+      <w:r>
+        <w:rPr>
+          <w:sz w:val="24"/>
+          <w:szCs w:val="24"/>
+          <w:lang w:val="en-US"/>
+        </w:rPr>
+        <w:t>26</w:t>
+      </w:r>
+      <w:r>
+        <w:rPr>
+          <w:sz w:val="24"/>
+          <w:szCs w:val="24"/>
+          <w:lang w:val="en-US"/>
+        </w:rPr>
+        <w:t>.</w:t>
+      </w:r>
+      <w:r>
+        <w:rPr>
+          <w:sz w:val="24"/>
+          <w:szCs w:val="24"/>
+        </w:rPr>
+        <w:t>12</w:t>
+      </w:r>
+      <w:r>
+        <w:rPr>
+          <w:sz w:val="24"/>
+          <w:szCs w:val="24"/>
+          <w:lang w:val="en-US"/>
+        </w:rPr>
+        <w:t>.‎201</w:t>
+      </w:r>
+      <w:r>
+        <w:rPr>
+          <w:sz w:val="24"/>
+          <w:szCs w:val="24"/>
+          <w:lang w:val="en-US"/>
+        </w:rPr>
+        <w:t>7</w:t>
+      </w:r>
+      <w:r>
+        <w:rPr>
+          <w:sz w:val="24"/>
+          <w:szCs w:val="24"/>
+          <w:lang w:val="en-US"/>
+        </w:rPr>
+        <w:t>)</w:t>
+      </w:r>
+    </w:p>
+    <w:p>
+      <w:pPr>
+        <w:pStyle w:val="a8"/>
+      </w:pPr>
+      <w:r>
+        <w:t>Общее</w:t>
       </w:r>
     </w:p>
     <w:p>
@@ -295,11 +226,119 @@
           <w:lang w:val="en-US"/>
         </w:rPr>
       </w:pPr>
+      <w:proofErr w:type="spellStart"/>
       <w:r>
         <w:rPr>
           <w:lang w:val="en-US"/>
         </w:rPr>
-        <w:t>Add settings for SIP account.</w:t>
+        <w:t>Поправили</w:t>
+      </w:r>
+      <w:proofErr w:type="spellEnd"/>
+      <w:r>
+        <w:rPr>
+          <w:lang w:val="en-US"/>
+        </w:rPr>
+        <w:t xml:space="preserve"> </w:t>
+      </w:r>
+      <w:proofErr w:type="spellStart"/>
+      <w:r>
+        <w:rPr>
+          <w:lang w:val="en-US"/>
+        </w:rPr>
+        <w:t>удаление</w:t>
+      </w:r>
+      <w:proofErr w:type="spellEnd"/>
+      <w:r>
+        <w:rPr>
+          <w:lang w:val="en-US"/>
+        </w:rPr>
+        <w:t xml:space="preserve"> </w:t>
+      </w:r>
+      <w:proofErr w:type="spellStart"/>
+      <w:r>
+        <w:rPr>
+          <w:lang w:val="en-US"/>
+        </w:rPr>
+        <w:t>шаблонов</w:t>
+      </w:r>
+      <w:proofErr w:type="spellEnd"/>
+    </w:p>
+    <w:p>
+      <w:pPr>
+        <w:pStyle w:val="a3"/>
+        <w:rPr>
+          <w:lang w:val="en-US"/>
+        </w:rPr>
+      </w:pPr>
+    </w:p>
+    <w:p>
+      <w:pPr>
+        <w:pStyle w:val="ae"/>
+      </w:pPr>
+      <w:r>
+        <w:rPr>
+          <w:lang w:val="en-US"/>
+        </w:rPr>
+        <w:t>Version</w:t>
+      </w:r>
+      <w:r>
+        <w:t xml:space="preserve"> 0.4.</w:t>
+      </w:r>
+      <w:r>
+        <w:t>2</w:t>
+      </w:r>
+      <w:r>
+        <w:t xml:space="preserve"> </w:t>
+      </w:r>
+      <w:r>
+        <w:rPr>
+          <w:sz w:val="24"/>
+          <w:szCs w:val="24"/>
+        </w:rPr>
+        <w:t>(</w:t>
+      </w:r>
+      <w:r>
+        <w:rPr>
+          <w:sz w:val="24"/>
+          <w:szCs w:val="24"/>
+        </w:rPr>
+        <w:t>2</w:t>
+      </w:r>
+      <w:r>
+        <w:rPr>
+          <w:sz w:val="24"/>
+          <w:szCs w:val="24"/>
+        </w:rPr>
+        <w:t>9</w:t>
+      </w:r>
+      <w:r>
+        <w:rPr>
+          <w:sz w:val="24"/>
+          <w:szCs w:val="24"/>
+        </w:rPr>
+        <w:t>.</w:t>
+      </w:r>
+      <w:r>
+        <w:rPr>
+          <w:sz w:val="24"/>
+          <w:szCs w:val="24"/>
+        </w:rPr>
+        <w:t>12</w:t>
+      </w:r>
+      <w:r>
+        <w:rPr>
+          <w:sz w:val="24"/>
+          <w:szCs w:val="24"/>
+        </w:rPr>
+        <w:t>.‎2017)</w:t>
+      </w:r>
+    </w:p>
+    <w:p>
+      <w:pPr>
+        <w:pStyle w:val="a8"/>
+      </w:pPr>
+      <w:r>
+        <w:t>Общее</w:t>
       </w:r>
     </w:p>
     <w:p>
@@ -309,15 +348,9 @@
           <w:ilvl w:val="0"/>
           <w:numId w:val="37"/>
         </w:numPr>
-        <w:rPr>
-          <w:lang w:val="en-US"/>
-        </w:rPr>
-      </w:pPr>
-      <w:r>
-        <w:rPr>
-          <w:lang w:val="en-US"/>
-        </w:rPr>
-        <w:t>Notes for clients and activities now are changeable and multiline.</w:t>
+      </w:pPr>
+      <w:r>
+        <w:t xml:space="preserve">Добавили цену для запчастей в окно заказа </w:t>
       </w:r>
     </w:p>
     <w:p>
@@ -327,15 +360,9 @@
           <w:ilvl w:val="0"/>
           <w:numId w:val="37"/>
         </w:numPr>
-        <w:rPr>
-          <w:lang w:val="en-US"/>
-        </w:rPr>
-      </w:pPr>
-      <w:r>
-        <w:rPr>
-          <w:lang w:val="en-US"/>
-        </w:rPr>
-        <w:t>DB: Phone field change from string to long.</w:t>
+      </w:pPr>
+      <w:r>
+        <w:t xml:space="preserve">Включили в сумму заказа запчасти </w:t>
       </w:r>
     </w:p>
     <w:p>
@@ -345,15 +372,9 @@
           <w:ilvl w:val="0"/>
           <w:numId w:val="37"/>
         </w:numPr>
-        <w:rPr>
-          <w:lang w:val="en-US"/>
-        </w:rPr>
-      </w:pPr>
-      <w:r>
-        <w:rPr>
-          <w:lang w:val="en-US"/>
-        </w:rPr>
-        <w:t>Add Time of Activity column instead of End Time column</w:t>
+      </w:pPr>
+      <w:r>
+        <w:t xml:space="preserve">Исправили поиск по карго </w:t>
       </w:r>
     </w:p>
     <w:p>
@@ -363,15 +384,9 @@
           <w:ilvl w:val="0"/>
           <w:numId w:val="37"/>
         </w:numPr>
-        <w:rPr>
-          <w:lang w:val="en-US"/>
-        </w:rPr>
-      </w:pPr>
-      <w:r>
-        <w:rPr>
-          <w:lang w:val="en-US"/>
-        </w:rPr>
-        <w:t>Change production connection string</w:t>
+      </w:pPr>
+      <w:r>
+        <w:t xml:space="preserve">Исправили ошибку при генерации документации </w:t>
       </w:r>
     </w:p>
     <w:p>
@@ -381,218 +396,20 @@
           <w:ilvl w:val="0"/>
           <w:numId w:val="37"/>
         </w:numPr>
+      </w:pPr>
+      <w:r>
+        <w:t xml:space="preserve">Добавили </w:t>
+      </w:r>
+      <w:proofErr w:type="spellStart"/>
+      <w:r>
         <w:rPr>
           <w:lang w:val="en-US"/>
         </w:rPr>
-      </w:pPr>
-      <w:r>
-        <w:rPr>
-          <w:lang w:val="en-US"/>
-        </w:rPr>
-        <w:t>Add re-</w:t>
-      </w:r>
-      <w:proofErr w:type="spellStart"/>
-      <w:r>
-        <w:rPr>
-          <w:lang w:val="en-US"/>
-        </w:rPr>
-        <w:t>instanciate</w:t>
+        <w:t>TotalPrice</w:t>
       </w:r>
       <w:proofErr w:type="spellEnd"/>
       <w:r>
-        <w:rPr>
-          <w:lang w:val="en-US"/>
-        </w:rPr>
-        <w:t xml:space="preserve"> </w:t>
-      </w:r>
-      <w:proofErr w:type="spellStart"/>
-      <w:r>
-        <w:rPr>
-          <w:lang w:val="en-US"/>
-        </w:rPr>
-        <w:t>Zoiper</w:t>
-      </w:r>
-      <w:proofErr w:type="spellEnd"/>
-      <w:r>
-        <w:rPr>
-          <w:lang w:val="en-US"/>
-        </w:rPr>
-        <w:t xml:space="preserve"> connection</w:t>
-      </w:r>
-    </w:p>
-    <w:p>
-      <w:pPr>
-        <w:rPr>
-          <w:lang w:val="en-US"/>
-        </w:rPr>
-      </w:pPr>
-    </w:p>
-    <w:p>
-      <w:pPr>
-        <w:pStyle w:val="ae"/>
-        <w:rPr>
-          <w:lang w:val="en-US"/>
-        </w:rPr>
-      </w:pPr>
-      <w:r>
-        <w:rPr>
-          <w:lang w:val="en-US"/>
-        </w:rPr>
-        <w:t>Version</w:t>
-      </w:r>
-      <w:r>
-        <w:rPr>
-          <w:lang w:val="en-US"/>
-        </w:rPr>
-        <w:t xml:space="preserve"> </w:t>
-      </w:r>
-      <w:r>
-        <w:rPr>
-          <w:lang w:val="en-US"/>
-        </w:rPr>
-        <w:t>0.</w:t>
-      </w:r>
-      <w:r>
-        <w:rPr>
-          <w:lang w:val="en-US"/>
-        </w:rPr>
-        <w:t>2</w:t>
-      </w:r>
-      <w:r>
-        <w:rPr>
-          <w:lang w:val="en-US"/>
-        </w:rPr>
-        <w:t>.</w:t>
-      </w:r>
-      <w:r>
-        <w:rPr>
-          <w:lang w:val="en-US"/>
-        </w:rPr>
-        <w:t>0</w:t>
-      </w:r>
-      <w:r>
-        <w:rPr>
-          <w:lang w:val="en-US"/>
-        </w:rPr>
-        <w:t xml:space="preserve"> </w:t>
-      </w:r>
-      <w:r>
-        <w:rPr>
-          <w:sz w:val="24"/>
-          <w:szCs w:val="24"/>
-          <w:lang w:val="en-US"/>
-        </w:rPr>
-        <w:t>(</w:t>
-      </w:r>
-      <w:r>
-        <w:rPr>
-          <w:sz w:val="24"/>
-          <w:szCs w:val="24"/>
-          <w:lang w:val="en-US"/>
-        </w:rPr>
-        <w:t>08</w:t>
-      </w:r>
-      <w:r>
-        <w:rPr>
-          <w:sz w:val="24"/>
-          <w:szCs w:val="24"/>
-          <w:lang w:val="en-US"/>
-        </w:rPr>
-        <w:t>.0</w:t>
-      </w:r>
-      <w:r>
-        <w:rPr>
-          <w:sz w:val="24"/>
-          <w:szCs w:val="24"/>
-          <w:lang w:val="en-US"/>
-        </w:rPr>
-        <w:t>3</w:t>
-      </w:r>
-      <w:r>
-        <w:rPr>
-          <w:sz w:val="24"/>
-          <w:szCs w:val="24"/>
-          <w:lang w:val="en-US"/>
-        </w:rPr>
-        <w:t>.‎201</w:t>
-      </w:r>
-      <w:r>
-        <w:rPr>
-          <w:sz w:val="24"/>
-          <w:szCs w:val="24"/>
-          <w:lang w:val="en-US"/>
-        </w:rPr>
-        <w:t>7</w:t>
-      </w:r>
-      <w:r>
-        <w:rPr>
-          <w:sz w:val="24"/>
-          <w:szCs w:val="24"/>
-          <w:lang w:val="en-US"/>
-        </w:rPr>
-        <w:t xml:space="preserve">, </w:t>
-      </w:r>
-      <w:r>
-        <w:rPr>
-          <w:sz w:val="24"/>
-          <w:szCs w:val="24"/>
-          <w:lang w:val="en-US"/>
-        </w:rPr>
-        <w:t>00</w:t>
-      </w:r>
-      <w:r>
-        <w:rPr>
-          <w:sz w:val="24"/>
-          <w:szCs w:val="24"/>
-          <w:lang w:val="en-US"/>
-        </w:rPr>
-        <w:t>:</w:t>
-      </w:r>
-      <w:r>
-        <w:rPr>
-          <w:sz w:val="24"/>
-          <w:szCs w:val="24"/>
-          <w:lang w:val="en-US"/>
-        </w:rPr>
-        <w:t>41</w:t>
-      </w:r>
-      <w:r>
-        <w:rPr>
-          <w:sz w:val="24"/>
-          <w:szCs w:val="24"/>
-          <w:lang w:val="en-US"/>
-        </w:rPr>
-        <w:t>:</w:t>
-      </w:r>
-      <w:r>
-        <w:rPr>
-          <w:sz w:val="24"/>
-          <w:szCs w:val="24"/>
-          <w:lang w:val="en-US"/>
-        </w:rPr>
-        <w:t>47</w:t>
-      </w:r>
-      <w:r>
-        <w:rPr>
-          <w:sz w:val="24"/>
-          <w:szCs w:val="24"/>
-          <w:lang w:val="en-US"/>
-        </w:rPr>
-        <w:t>)</w:t>
-      </w:r>
-    </w:p>
-    <w:p>
-      <w:pPr>
-        <w:pStyle w:val="a8"/>
-        <w:rPr>
-          <w:lang w:val="en-US"/>
-        </w:rPr>
-      </w:pPr>
-      <w:r>
-        <w:rPr>
-          <w:lang w:val="en-US"/>
-        </w:rPr>
-        <w:t>Common</w:t>
+        <w:t xml:space="preserve"> в макросы (общая сумма заказа) </w:t>
       </w:r>
     </w:p>
     <w:p>
@@ -602,51 +419,120 @@
           <w:ilvl w:val="0"/>
           <w:numId w:val="37"/>
         </w:numPr>
+      </w:pPr>
+      <w:proofErr w:type="spellStart"/>
+      <w:r>
         <w:rPr>
           <w:lang w:val="en-US"/>
         </w:rPr>
-      </w:pPr>
+        <w:t>Добавили</w:t>
+      </w:r>
+      <w:proofErr w:type="spellEnd"/>
       <w:r>
         <w:rPr>
           <w:lang w:val="en-US"/>
         </w:rPr>
-        <w:t xml:space="preserve">Add </w:t>
+        <w:t xml:space="preserve"> </w:t>
       </w:r>
       <w:proofErr w:type="spellStart"/>
       <w:r>
         <w:rPr>
           <w:lang w:val="en-US"/>
         </w:rPr>
-        <w:t>Zoiper</w:t>
+        <w:t>автообновление</w:t>
       </w:r>
       <w:proofErr w:type="spellEnd"/>
       <w:r>
         <w:rPr>
           <w:lang w:val="en-US"/>
         </w:rPr>
-        <w:t xml:space="preserve"> integration</w:t>
+        <w:t xml:space="preserve"> </w:t>
+      </w:r>
+      <w:proofErr w:type="spellStart"/>
+      <w:r>
+        <w:rPr>
+          <w:lang w:val="en-US"/>
+        </w:rPr>
+        <w:t>программы</w:t>
+      </w:r>
+      <w:proofErr w:type="spellEnd"/>
+    </w:p>
+    <w:p/>
+    <w:p>
+      <w:pPr>
+        <w:pStyle w:val="ae"/>
+      </w:pPr>
+      <w:r>
+        <w:rPr>
+          <w:lang w:val="en-US"/>
+        </w:rPr>
+        <w:t>Version</w:t>
+      </w:r>
+      <w:r>
+        <w:t xml:space="preserve"> 0.4.</w:t>
+      </w:r>
+      <w:r>
+        <w:t>3</w:t>
+      </w:r>
+      <w:r>
+        <w:t xml:space="preserve"> </w:t>
+      </w:r>
+      <w:r>
+        <w:rPr>
+          <w:sz w:val="24"/>
+          <w:szCs w:val="24"/>
+        </w:rPr>
+        <w:t>(2</w:t>
+      </w:r>
+      <w:r>
+        <w:rPr>
+          <w:sz w:val="24"/>
+          <w:szCs w:val="24"/>
+        </w:rPr>
+        <w:t>3</w:t>
+      </w:r>
+      <w:r>
+        <w:rPr>
+          <w:sz w:val="24"/>
+          <w:szCs w:val="24"/>
+        </w:rPr>
+        <w:t>.</w:t>
+      </w:r>
+      <w:r>
+        <w:rPr>
+          <w:sz w:val="24"/>
+          <w:szCs w:val="24"/>
+        </w:rPr>
+        <w:t>01</w:t>
+      </w:r>
+      <w:r>
+        <w:rPr>
+          <w:sz w:val="24"/>
+          <w:szCs w:val="24"/>
+        </w:rPr>
+        <w:t>.‎201</w:t>
+      </w:r>
+      <w:r>
+        <w:rPr>
+          <w:sz w:val="24"/>
+          <w:szCs w:val="24"/>
+        </w:rPr>
+        <w:t>8</w:t>
+      </w:r>
+      <w:r>
+        <w:rPr>
+          <w:sz w:val="24"/>
+          <w:szCs w:val="24"/>
+        </w:rPr>
+        <w:t>)</w:t>
       </w:r>
     </w:p>
     <w:p>
       <w:pPr>
-        <w:pStyle w:val="a3"/>
-        <w:rPr>
-          <w:lang w:val="en-US"/>
-        </w:rPr>
-      </w:pPr>
-    </w:p>
-    <w:p>
-      <w:pPr>
         <w:pStyle w:val="a8"/>
-        <w:rPr>
-          <w:lang w:val="en-US"/>
-        </w:rPr>
-      </w:pPr>
-      <w:r>
-        <w:rPr>
-          <w:lang w:val="en-US"/>
-        </w:rPr>
-        <w:t>GUI</w:t>
+      </w:pPr>
+      <w:r>
+        <w:t>Общее</w:t>
       </w:r>
     </w:p>
     <w:p>
@@ -656,49 +542,684 @@
           <w:ilvl w:val="0"/>
           <w:numId w:val="37"/>
         </w:numPr>
-        <w:rPr>
-          <w:lang w:val="en-US"/>
-        </w:rPr>
-      </w:pPr>
-      <w:r>
-        <w:rPr>
-          <w:lang w:val="en-US"/>
-        </w:rPr>
-        <w:t xml:space="preserve">Add </w:t>
-      </w:r>
-      <w:proofErr w:type="spellStart"/>
-      <w:r>
-        <w:rPr>
-          <w:lang w:val="en-US"/>
-        </w:rPr>
-        <w:t>changelog</w:t>
-      </w:r>
-      <w:proofErr w:type="spellEnd"/>
-      <w:r>
-        <w:rPr>
-          <w:lang w:val="en-US"/>
-        </w:rPr>
-        <w:t xml:space="preserve"> document. Need click application version  in top right corner for open:</w:t>
+      </w:pPr>
+      <w:r>
+        <w:t xml:space="preserve">Доработали шаблон отчета </w:t>
       </w:r>
     </w:p>
     <w:p>
       <w:pPr>
         <w:pStyle w:val="a3"/>
-        <w:jc w:val="center"/>
+        <w:numPr>
+          <w:ilvl w:val="0"/>
+          <w:numId w:val="37"/>
+        </w:numPr>
+      </w:pPr>
+      <w:r>
+        <w:t>Цена считается с запчастями и работами</w:t>
+      </w:r>
+    </w:p>
+    <w:p/>
+    <w:p/>
+    <w:p>
+      <w:pPr>
+        <w:pStyle w:val="ae"/>
+      </w:pPr>
+      <w:r>
         <w:rPr>
           <w:lang w:val="en-US"/>
         </w:rPr>
-      </w:pPr>
-      <w:r>
-        <w:rPr>
-          <w:noProof/>
-          <w:lang w:eastAsia="ru-RU"/>
-        </w:rPr>
+        <w:lastRenderedPageBreak/>
+        <w:t>Version</w:t>
+      </w:r>
+      <w:r>
+        <w:t xml:space="preserve"> 0.</w:t>
+      </w:r>
+      <w:r>
+        <w:t>5</w:t>
+      </w:r>
+      <w:r>
+        <w:t>.</w:t>
+      </w:r>
+      <w:r>
+        <w:t>0</w:t>
+      </w:r>
+      <w:r>
+        <w:t xml:space="preserve"> </w:t>
+      </w:r>
+      <w:r>
+        <w:rPr>
+          <w:sz w:val="24"/>
+          <w:szCs w:val="24"/>
+        </w:rPr>
+        <w:t>(</w:t>
+      </w:r>
+      <w:r>
+        <w:rPr>
+          <w:sz w:val="24"/>
+          <w:szCs w:val="24"/>
+        </w:rPr>
+        <w:t>06</w:t>
+      </w:r>
+      <w:r>
+        <w:rPr>
+          <w:sz w:val="24"/>
+          <w:szCs w:val="24"/>
+        </w:rPr>
+        <w:t>.</w:t>
+      </w:r>
+      <w:r>
+        <w:rPr>
+          <w:sz w:val="24"/>
+          <w:szCs w:val="24"/>
+        </w:rPr>
+        <w:t>0</w:t>
+      </w:r>
+      <w:r>
+        <w:rPr>
+          <w:sz w:val="24"/>
+          <w:szCs w:val="24"/>
+        </w:rPr>
+        <w:t>2</w:t>
+      </w:r>
+      <w:r>
+        <w:rPr>
+          <w:sz w:val="24"/>
+          <w:szCs w:val="24"/>
+        </w:rPr>
+        <w:t>.‎201</w:t>
+      </w:r>
+      <w:r>
+        <w:rPr>
+          <w:sz w:val="24"/>
+          <w:szCs w:val="24"/>
+        </w:rPr>
+        <w:t>8</w:t>
+      </w:r>
+      <w:r>
+        <w:rPr>
+          <w:sz w:val="24"/>
+          <w:szCs w:val="24"/>
+        </w:rPr>
+        <w:t>)</w:t>
+      </w:r>
+    </w:p>
+    <w:p>
+      <w:pPr>
+        <w:pStyle w:val="a8"/>
+      </w:pPr>
+      <w:r>
+        <w:t>Общее</w:t>
+      </w:r>
+    </w:p>
+    <w:p>
+      <w:pPr>
+        <w:pStyle w:val="a3"/>
+        <w:numPr>
+          <w:ilvl w:val="0"/>
+          <w:numId w:val="37"/>
+        </w:numPr>
+      </w:pPr>
+      <w:r>
+        <w:t xml:space="preserve">[AS-7] - Изменили окно запчастей </w:t>
+      </w:r>
+    </w:p>
+    <w:p>
+      <w:pPr>
+        <w:pStyle w:val="a3"/>
+        <w:numPr>
+          <w:ilvl w:val="0"/>
+          <w:numId w:val="37"/>
+        </w:numPr>
+      </w:pPr>
+      <w:r>
+        <w:t xml:space="preserve">[AS-16] - Изменили окно </w:t>
+      </w:r>
+      <w:proofErr w:type="gramStart"/>
+      <w:r>
+        <w:t>добавлении</w:t>
+      </w:r>
+      <w:proofErr w:type="gramEnd"/>
+      <w:r>
+        <w:t xml:space="preserve"> запчасти в карточке заказа </w:t>
+      </w:r>
+    </w:p>
+    <w:p>
+      <w:pPr>
+        <w:pStyle w:val="a3"/>
+        <w:numPr>
+          <w:ilvl w:val="0"/>
+          <w:numId w:val="37"/>
+        </w:numPr>
+      </w:pPr>
+      <w:r>
+        <w:t xml:space="preserve">[AS-19] - Неверная сумма заказа </w:t>
+      </w:r>
+    </w:p>
+    <w:p>
+      <w:pPr>
+        <w:pStyle w:val="a3"/>
+        <w:numPr>
+          <w:ilvl w:val="0"/>
+          <w:numId w:val="37"/>
+        </w:numPr>
+      </w:pPr>
+      <w:r>
+        <w:t xml:space="preserve">[AS-20] - Добавить марку авто (колонку) </w:t>
+      </w:r>
+    </w:p>
+    <w:p>
+      <w:pPr>
+        <w:pStyle w:val="a3"/>
+        <w:numPr>
+          <w:ilvl w:val="0"/>
+          <w:numId w:val="37"/>
+        </w:numPr>
+      </w:pPr>
+      <w:r>
+        <w:t xml:space="preserve">[AS-22] - Добавить в клиента триггер: физ. лицо /юр. лицо. </w:t>
+      </w:r>
+    </w:p>
+    <w:p>
+      <w:pPr>
+        <w:pStyle w:val="a3"/>
+        <w:numPr>
+          <w:ilvl w:val="0"/>
+          <w:numId w:val="37"/>
+        </w:numPr>
+      </w:pPr>
+      <w:r>
+        <w:t xml:space="preserve">[AS-24] - Добавить кнопку рядом с "Акт" -&gt; "Акт выполненных работ". И при нажатии генерировать по шаблону из папки </w:t>
+      </w:r>
+      <w:proofErr w:type="spellStart"/>
+      <w:r>
+        <w:t>Templates</w:t>
+      </w:r>
+      <w:proofErr w:type="spellEnd"/>
+      <w:r>
+        <w:t xml:space="preserve"> </w:t>
+      </w:r>
+      <w:r>
+        <w:t>в</w:t>
+      </w:r>
+      <w:r>
+        <w:t xml:space="preserve"> зависимости от </w:t>
+      </w:r>
+      <w:proofErr w:type="spellStart"/>
+      <w:proofErr w:type="gramStart"/>
+      <w:r>
+        <w:t>физ</w:t>
+      </w:r>
+      <w:proofErr w:type="spellEnd"/>
+      <w:proofErr w:type="gramEnd"/>
+      <w:r>
+        <w:t xml:space="preserve"> или юр лица.</w:t>
+      </w:r>
+    </w:p>
+    <w:p/>
+    <w:p>
+      <w:pPr>
+        <w:pStyle w:val="ae"/>
+      </w:pPr>
+      <w:r>
+        <w:rPr>
+          <w:lang w:val="en-US"/>
+        </w:rPr>
+        <w:t>Version</w:t>
+      </w:r>
+      <w:r>
+        <w:t xml:space="preserve"> 0.</w:t>
+      </w:r>
+      <w:r>
+        <w:t>6</w:t>
+      </w:r>
+      <w:r>
+        <w:t>.</w:t>
+      </w:r>
+      <w:r>
+        <w:t>0</w:t>
+      </w:r>
+      <w:r>
+        <w:t xml:space="preserve"> </w:t>
+      </w:r>
+      <w:r>
+        <w:rPr>
+          <w:sz w:val="24"/>
+          <w:szCs w:val="24"/>
+        </w:rPr>
+        <w:t>(2</w:t>
+      </w:r>
+      <w:r>
+        <w:rPr>
+          <w:sz w:val="24"/>
+          <w:szCs w:val="24"/>
+        </w:rPr>
+        <w:t>1</w:t>
+      </w:r>
+      <w:r>
+        <w:rPr>
+          <w:sz w:val="24"/>
+          <w:szCs w:val="24"/>
+        </w:rPr>
+        <w:t>.</w:t>
+      </w:r>
+      <w:r>
+        <w:rPr>
+          <w:sz w:val="24"/>
+          <w:szCs w:val="24"/>
+        </w:rPr>
+        <w:t>02</w:t>
+      </w:r>
+      <w:r>
+        <w:rPr>
+          <w:sz w:val="24"/>
+          <w:szCs w:val="24"/>
+        </w:rPr>
+        <w:t>.‎201</w:t>
+      </w:r>
+      <w:r>
+        <w:rPr>
+          <w:sz w:val="24"/>
+          <w:szCs w:val="24"/>
+        </w:rPr>
+        <w:t>8</w:t>
+      </w:r>
+      <w:r>
+        <w:rPr>
+          <w:sz w:val="24"/>
+          <w:szCs w:val="24"/>
+        </w:rPr>
+        <w:t>)</w:t>
+      </w:r>
+    </w:p>
+    <w:p>
+      <w:pPr>
+        <w:pStyle w:val="a8"/>
+      </w:pPr>
+      <w:r>
+        <w:t>Общее</w:t>
+      </w:r>
+    </w:p>
+    <w:p>
+      <w:pPr>
+        <w:pStyle w:val="a3"/>
+        <w:numPr>
+          <w:ilvl w:val="0"/>
+          <w:numId w:val="37"/>
+        </w:numPr>
+      </w:pPr>
+      <w:r>
+        <w:t>[AS-45] - Добавить колонку карго и установить кол-во в 1</w:t>
+      </w:r>
+    </w:p>
+    <w:p>
+      <w:pPr>
+        <w:pStyle w:val="a3"/>
+        <w:numPr>
+          <w:ilvl w:val="0"/>
+          <w:numId w:val="37"/>
+        </w:numPr>
+      </w:pPr>
+      <w:r>
+        <w:t xml:space="preserve">[AS-47] - В отображении машины всегда прописывать марку и номер, а не только номер </w:t>
+      </w:r>
+    </w:p>
+    <w:p>
+      <w:pPr>
+        <w:pStyle w:val="a3"/>
+        <w:numPr>
+          <w:ilvl w:val="0"/>
+          <w:numId w:val="37"/>
+        </w:numPr>
+      </w:pPr>
+      <w:r>
+        <w:t xml:space="preserve">[AS-48] - Поменять окно запчастей </w:t>
+      </w:r>
+    </w:p>
+    <w:p>
+      <w:pPr>
+        <w:pStyle w:val="a3"/>
+        <w:numPr>
+          <w:ilvl w:val="0"/>
+          <w:numId w:val="37"/>
+        </w:numPr>
+      </w:pPr>
+      <w:r>
+        <w:t xml:space="preserve">[AS-49] - Изменить разрешения пользователей </w:t>
+      </w:r>
+    </w:p>
+    <w:p>
+      <w:pPr>
+        <w:pStyle w:val="a3"/>
+        <w:numPr>
+          <w:ilvl w:val="0"/>
+          <w:numId w:val="37"/>
+        </w:numPr>
+      </w:pPr>
+      <w:r>
+        <w:t xml:space="preserve">[AS-50] - Добавить лимиты запчастей </w:t>
+      </w:r>
+    </w:p>
+    <w:p>
+      <w:pPr>
+        <w:pStyle w:val="a3"/>
+        <w:numPr>
+          <w:ilvl w:val="0"/>
+          <w:numId w:val="37"/>
+        </w:numPr>
+      </w:pPr>
+      <w:r>
+        <w:t xml:space="preserve">[AS-51] - Создал клиента. Вылетел при выборе работ </w:t>
+      </w:r>
+    </w:p>
+    <w:p>
+      <w:pPr>
+        <w:pStyle w:val="a3"/>
+        <w:numPr>
+          <w:ilvl w:val="0"/>
+          <w:numId w:val="37"/>
+        </w:numPr>
+      </w:pPr>
+      <w:r>
+        <w:t xml:space="preserve">[AS-54] - Реализовать редактирование кол-ва запчасти в диалоге заказа </w:t>
+      </w:r>
+    </w:p>
+    <w:p>
+      <w:pPr>
+        <w:pStyle w:val="a3"/>
+        <w:numPr>
+          <w:ilvl w:val="0"/>
+          <w:numId w:val="37"/>
+        </w:numPr>
+      </w:pPr>
+      <w:r>
+        <w:t>[AS-55] - Генерация шаблона по кнопке "Экспорт"</w:t>
+      </w:r>
+    </w:p>
+    <w:p/>
+    <w:p>
+      <w:pPr>
+        <w:pStyle w:val="ae"/>
+      </w:pPr>
+      <w:r>
+        <w:rPr>
+          <w:lang w:val="en-US"/>
+        </w:rPr>
+        <w:t>Version</w:t>
+      </w:r>
+      <w:r>
+        <w:t xml:space="preserve"> 0.</w:t>
+      </w:r>
+      <w:r>
+        <w:t>6</w:t>
+      </w:r>
+      <w:r>
+        <w:t>.</w:t>
+      </w:r>
+      <w:r>
+        <w:t>1</w:t>
+      </w:r>
+      <w:r>
+        <w:t xml:space="preserve"> </w:t>
+      </w:r>
+      <w:r>
+        <w:rPr>
+          <w:sz w:val="24"/>
+          <w:szCs w:val="24"/>
+        </w:rPr>
+        <w:t>(2</w:t>
+      </w:r>
+      <w:r>
+        <w:rPr>
+          <w:sz w:val="24"/>
+          <w:szCs w:val="24"/>
+        </w:rPr>
+        <w:t>2</w:t>
+      </w:r>
+      <w:r>
+        <w:rPr>
+          <w:sz w:val="24"/>
+          <w:szCs w:val="24"/>
+        </w:rPr>
+        <w:t>.</w:t>
+      </w:r>
+      <w:r>
+        <w:rPr>
+          <w:sz w:val="24"/>
+          <w:szCs w:val="24"/>
+        </w:rPr>
+        <w:t>0</w:t>
+      </w:r>
+      <w:r>
+        <w:rPr>
+          <w:sz w:val="24"/>
+          <w:szCs w:val="24"/>
+        </w:rPr>
+        <w:t>2</w:t>
+      </w:r>
+      <w:r>
+        <w:rPr>
+          <w:sz w:val="24"/>
+          <w:szCs w:val="24"/>
+        </w:rPr>
+        <w:t>.‎201</w:t>
+      </w:r>
+      <w:r>
+        <w:rPr>
+          <w:sz w:val="24"/>
+          <w:szCs w:val="24"/>
+        </w:rPr>
+        <w:t>8</w:t>
+      </w:r>
+      <w:r>
+        <w:rPr>
+          <w:sz w:val="24"/>
+          <w:szCs w:val="24"/>
+        </w:rPr>
+        <w:t>)</w:t>
+      </w:r>
+    </w:p>
+    <w:p>
+      <w:pPr>
+        <w:pStyle w:val="a8"/>
+      </w:pPr>
+      <w:r>
+        <w:t>Общее</w:t>
+      </w:r>
+    </w:p>
+    <w:p>
+      <w:pPr>
+        <w:pStyle w:val="a3"/>
+        <w:numPr>
+          <w:ilvl w:val="0"/>
+          <w:numId w:val="37"/>
+        </w:numPr>
+      </w:pPr>
+      <w:r>
+        <w:t xml:space="preserve">[AS-56] - Для экспорта запчастей для покупки указать производителя и номер карго, в таблице и в отчете. </w:t>
+      </w:r>
+    </w:p>
+    <w:p>
+      <w:pPr>
+        <w:pStyle w:val="a3"/>
+        <w:numPr>
+          <w:ilvl w:val="0"/>
+          <w:numId w:val="37"/>
+        </w:numPr>
+      </w:pPr>
+      <w:r>
+        <w:t xml:space="preserve">[AS-57] - Не удаляются машины в окне машин </w:t>
+      </w:r>
+    </w:p>
+    <w:p>
+      <w:pPr>
+        <w:pStyle w:val="a3"/>
+        <w:numPr>
+          <w:ilvl w:val="0"/>
+          <w:numId w:val="37"/>
+        </w:numPr>
+      </w:pPr>
+      <w:r>
+        <w:t xml:space="preserve">[AS-58] - Не меняются мастера в заказе при редактировании </w:t>
+      </w:r>
+    </w:p>
+    <w:p>
+      <w:pPr>
+        <w:pStyle w:val="a3"/>
+        <w:numPr>
+          <w:ilvl w:val="0"/>
+          <w:numId w:val="37"/>
+        </w:numPr>
+      </w:pPr>
+      <w:r>
+        <w:t xml:space="preserve">[AS-59] - Поменять </w:t>
+      </w:r>
+      <w:proofErr w:type="spellStart"/>
+      <w:r>
+        <w:t>визард</w:t>
+      </w:r>
+      <w:proofErr w:type="spellEnd"/>
+      <w:r>
+        <w:t xml:space="preserve"> создания заказа </w:t>
+      </w:r>
+    </w:p>
+    <w:p>
+      <w:pPr>
+        <w:pStyle w:val="a3"/>
+        <w:numPr>
+          <w:ilvl w:val="0"/>
+          <w:numId w:val="37"/>
+        </w:numPr>
+      </w:pPr>
+      <w:r>
+        <w:t>[AS-60] - Добавить номер телефона в таблицу в окне Заказы</w:t>
+      </w:r>
+    </w:p>
+    <w:p>
+      <w:pPr>
+        <w:rPr>
+          <w:lang w:val="en-US"/>
+        </w:rPr>
+      </w:pPr>
+    </w:p>
+    <w:p>
+      <w:pPr>
+        <w:pStyle w:val="ae"/>
+      </w:pPr>
+      <w:r>
+        <w:rPr>
+          <w:lang w:val="en-US"/>
+        </w:rPr>
+        <w:lastRenderedPageBreak/>
+        <w:t>Version</w:t>
+      </w:r>
+      <w:r>
+        <w:t xml:space="preserve"> 0.</w:t>
+      </w:r>
+      <w:r>
+        <w:t>6</w:t>
+      </w:r>
+      <w:r>
+        <w:t>.</w:t>
+      </w:r>
+      <w:r>
+        <w:t>2</w:t>
+      </w:r>
+      <w:r>
+        <w:t xml:space="preserve"> </w:t>
+      </w:r>
+      <w:r>
+        <w:rPr>
+          <w:sz w:val="24"/>
+          <w:szCs w:val="24"/>
+        </w:rPr>
+        <w:t>(2</w:t>
+      </w:r>
+      <w:r>
+        <w:rPr>
+          <w:sz w:val="24"/>
+          <w:szCs w:val="24"/>
+        </w:rPr>
+        <w:t>3</w:t>
+      </w:r>
+      <w:r>
+        <w:rPr>
+          <w:sz w:val="24"/>
+          <w:szCs w:val="24"/>
+        </w:rPr>
+        <w:t>.</w:t>
+      </w:r>
+      <w:r>
+        <w:rPr>
+          <w:sz w:val="24"/>
+          <w:szCs w:val="24"/>
+        </w:rPr>
+        <w:t>02</w:t>
+      </w:r>
+      <w:r>
+        <w:rPr>
+          <w:sz w:val="24"/>
+          <w:szCs w:val="24"/>
+        </w:rPr>
+        <w:t>.‎201</w:t>
+      </w:r>
+      <w:r>
+        <w:rPr>
+          <w:sz w:val="24"/>
+          <w:szCs w:val="24"/>
+        </w:rPr>
+        <w:t>8</w:t>
+      </w:r>
+      <w:r>
+        <w:rPr>
+          <w:sz w:val="24"/>
+          <w:szCs w:val="24"/>
+        </w:rPr>
+        <w:t>)</w:t>
+      </w:r>
+    </w:p>
+    <w:p>
+      <w:pPr>
+        <w:pStyle w:val="a8"/>
+      </w:pPr>
+      <w:r>
+        <w:t>Заказы</w:t>
+      </w:r>
+    </w:p>
+    <w:p>
+      <w:pPr>
+        <w:pStyle w:val="a3"/>
+        <w:numPr>
+          <w:ilvl w:val="0"/>
+          <w:numId w:val="45"/>
+        </w:numPr>
+      </w:pPr>
+      <w:r>
+        <w:t>[AS-61] - Изменить добавление шаблона работ при создании заказа</w:t>
+      </w:r>
+      <w:r>
+        <w:t>:</w:t>
+      </w:r>
+      <w:bookmarkStart w:id="0" w:name="_GoBack"/>
+      <w:bookmarkEnd w:id="0"/>
+    </w:p>
+    <w:p>
+      <w:pPr>
+        <w:pStyle w:val="a3"/>
+      </w:pPr>
+      <w:r>
+        <w:br/>
+        <w:t>Когда добавляем новый заказ и создаем шаблон:</w:t>
+      </w:r>
+      <w:r>
+        <w:br/>
+      </w:r>
+      <w:r>
         <w:drawing>
-          <wp:inline distT="0" distB="0" distL="0" distR="0" wp14:anchorId="4578748D" wp14:editId="04093B35">
-            <wp:extent cx="2857500" cy="695325"/>
-            <wp:effectExtent l="0" t="0" r="0" b="9525"/>
-            <wp:docPr id="6" name="Рисунок 6"/>
+          <wp:inline distT="0" distB="0" distL="0" distR="0" wp14:anchorId="400B148D" wp14:editId="04202FC8">
+            <wp:extent cx="2105025" cy="3406886"/>
+            <wp:effectExtent l="0" t="0" r="0" b="3175"/>
+            <wp:docPr id="1" name="Рисунок 1"/>
             <wp:cNvGraphicFramePr>
               <a:graphicFrameLocks xmlns:a="http://schemas.openxmlformats.org/drawingml/2006/main" noChangeAspect="1"/>
             </wp:cNvGraphicFramePr>
@@ -718,7 +1239,7 @@
                   <pic:spPr>
                     <a:xfrm>
                       <a:off x="0" y="0"/>
-                      <a:ext cx="2857500" cy="695325"/>
+                      <a:ext cx="2105025" cy="3406886"/>
                     </a:xfrm>
                     <a:prstGeom prst="rect">
                       <a:avLst/>
@@ -734,48 +1255,20 @@
     <w:p>
       <w:pPr>
         <w:pStyle w:val="a3"/>
-        <w:jc w:val="center"/>
-        <w:rPr>
-          <w:lang w:val="en-US"/>
-        </w:rPr>
-      </w:pPr>
-    </w:p>
-    <w:p>
-      <w:pPr>
-        <w:pStyle w:val="a3"/>
-        <w:numPr>
-          <w:ilvl w:val="0"/>
-          <w:numId w:val="37"/>
-        </w:numPr>
-        <w:rPr>
-          <w:lang w:val="en-US"/>
-        </w:rPr>
-      </w:pPr>
-      <w:r>
-        <w:rPr>
-          <w:lang w:val="en-US"/>
-        </w:rPr>
-        <w:t>Add button for open logs folder. Need click icon in top right corner for open:</w:t>
-      </w:r>
-    </w:p>
-    <w:p>
-      <w:pPr>
-        <w:pStyle w:val="a3"/>
-        <w:jc w:val="center"/>
-        <w:rPr>
-          <w:lang w:val="en-US"/>
-        </w:rPr>
-      </w:pPr>
-      <w:r>
-        <w:rPr>
-          <w:noProof/>
-          <w:lang w:eastAsia="ru-RU"/>
-        </w:rPr>
+      </w:pPr>
+      <w:r>
+        <w:br/>
+        <w:t>Добавили диалог ввода имени нового шаблона:</w:t>
+      </w:r>
+      <w:r>
+        <w:br/>
+      </w:r>
+      <w:r>
         <w:drawing>
-          <wp:inline distT="0" distB="0" distL="0" distR="0" wp14:anchorId="14457DBF" wp14:editId="16855B57">
-            <wp:extent cx="1266825" cy="304800"/>
-            <wp:effectExtent l="0" t="0" r="9525" b="0"/>
-            <wp:docPr id="2" name="Рисунок 2"/>
+          <wp:inline distT="0" distB="0" distL="0" distR="0" wp14:anchorId="75FB61AF" wp14:editId="44655F19">
+            <wp:extent cx="5940425" cy="918439"/>
+            <wp:effectExtent l="0" t="0" r="3175" b="0"/>
+            <wp:docPr id="3" name="Рисунок 3"/>
             <wp:cNvGraphicFramePr>
               <a:graphicFrameLocks xmlns:a="http://schemas.openxmlformats.org/drawingml/2006/main" noChangeAspect="1"/>
             </wp:cNvGraphicFramePr>
@@ -795,7 +1288,7 @@
                   <pic:spPr>
                     <a:xfrm>
                       <a:off x="0" y="0"/>
-                      <a:ext cx="1266825" cy="304800"/>
+                      <a:ext cx="5940425" cy="918439"/>
                     </a:xfrm>
                     <a:prstGeom prst="rect">
                       <a:avLst/>
@@ -808,334 +1301,9 @@
         </w:drawing>
       </w:r>
     </w:p>
-    <w:p>
-      <w:pPr>
-        <w:pStyle w:val="a3"/>
-        <w:jc w:val="center"/>
-        <w:rPr>
-          <w:lang w:val="en-US"/>
-        </w:rPr>
-      </w:pPr>
-    </w:p>
-    <w:p>
-      <w:pPr>
-        <w:pStyle w:val="a3"/>
-        <w:numPr>
-          <w:ilvl w:val="0"/>
-          <w:numId w:val="37"/>
-        </w:numPr>
-        <w:rPr>
-          <w:lang w:val="en-US"/>
-        </w:rPr>
-      </w:pPr>
-      <w:r>
-        <w:rPr>
-          <w:lang w:val="en-US"/>
-        </w:rPr>
-        <w:t>Clients screen:</w:t>
-      </w:r>
-    </w:p>
-    <w:p>
-      <w:pPr>
-        <w:pStyle w:val="a3"/>
-        <w:numPr>
-          <w:ilvl w:val="0"/>
-          <w:numId w:val="44"/>
-        </w:numPr>
-        <w:rPr>
-          <w:lang w:val="en-US"/>
-        </w:rPr>
-      </w:pPr>
-      <w:r>
-        <w:rPr>
-          <w:lang w:val="en-US"/>
-        </w:rPr>
-        <w:t>Remove “Call” and “</w:t>
-      </w:r>
-      <w:proofErr w:type="spellStart"/>
-      <w:r>
-        <w:rPr>
-          <w:lang w:val="en-US"/>
-        </w:rPr>
-        <w:t>Hangup</w:t>
-      </w:r>
-      <w:proofErr w:type="spellEnd"/>
-      <w:r>
-        <w:rPr>
-          <w:lang w:val="en-US"/>
-        </w:rPr>
-        <w:t>” buttons from bottom panel</w:t>
-      </w:r>
-    </w:p>
-    <w:p>
-      <w:pPr>
-        <w:pStyle w:val="a3"/>
-        <w:numPr>
-          <w:ilvl w:val="0"/>
-          <w:numId w:val="44"/>
-        </w:numPr>
-        <w:rPr>
-          <w:lang w:val="en-US"/>
-        </w:rPr>
-      </w:pPr>
-      <w:r>
-        <w:rPr>
-          <w:lang w:val="en-US"/>
-        </w:rPr>
-        <w:t>Add “Call”, “Hold call”, “</w:t>
-      </w:r>
-      <w:proofErr w:type="spellStart"/>
-      <w:r>
-        <w:rPr>
-          <w:lang w:val="en-US"/>
-        </w:rPr>
-        <w:t>Unhold</w:t>
-      </w:r>
-      <w:proofErr w:type="spellEnd"/>
-      <w:r>
-        <w:rPr>
-          <w:lang w:val="en-US"/>
-        </w:rPr>
-        <w:t xml:space="preserve"> call” and “</w:t>
-      </w:r>
-      <w:proofErr w:type="spellStart"/>
-      <w:r>
-        <w:rPr>
-          <w:lang w:val="en-US"/>
-        </w:rPr>
-        <w:t>Hangup</w:t>
-      </w:r>
-      <w:proofErr w:type="spellEnd"/>
-      <w:r>
-        <w:rPr>
-          <w:lang w:val="en-US"/>
-        </w:rPr>
-        <w:t xml:space="preserve"> call” buttons near each client phone number:</w:t>
-      </w:r>
-    </w:p>
-    <w:p>
-      <w:pPr>
-        <w:pStyle w:val="a3"/>
-        <w:ind w:left="1440"/>
-        <w:rPr>
-          <w:lang w:val="en-US"/>
-        </w:rPr>
-      </w:pPr>
-      <w:r>
-        <w:rPr>
-          <w:noProof/>
-          <w:lang w:eastAsia="ru-RU"/>
-        </w:rPr>
-        <w:lastRenderedPageBreak/>
-        <w:drawing>
-          <wp:inline distT="0" distB="0" distL="0" distR="0" wp14:anchorId="53C1D15F" wp14:editId="4D8A0B4B">
-            <wp:extent cx="4038600" cy="1333500"/>
-            <wp:effectExtent l="0" t="0" r="0" b="0"/>
-            <wp:docPr id="4" name="Рисунок 4"/>
-            <wp:cNvGraphicFramePr>
-              <a:graphicFrameLocks xmlns:a="http://schemas.openxmlformats.org/drawingml/2006/main" noChangeAspect="1"/>
-            </wp:cNvGraphicFramePr>
-            <a:graphic xmlns:a="http://schemas.openxmlformats.org/drawingml/2006/main">
-              <a:graphicData uri="http://schemas.openxmlformats.org/drawingml/2006/picture">
-                <pic:pic xmlns:pic="http://schemas.openxmlformats.org/drawingml/2006/picture">
-                  <pic:nvPicPr>
-                    <pic:cNvPr id="0" name=""/>
-                    <pic:cNvPicPr/>
-                  </pic:nvPicPr>
-                  <pic:blipFill>
-                    <a:blip r:embed="rId9"/>
-                    <a:stretch>
-                      <a:fillRect/>
-                    </a:stretch>
-                  </pic:blipFill>
-                  <pic:spPr>
-                    <a:xfrm>
-                      <a:off x="0" y="0"/>
-                      <a:ext cx="4038600" cy="1333500"/>
-                    </a:xfrm>
-                    <a:prstGeom prst="rect">
-                      <a:avLst/>
-                    </a:prstGeom>
-                  </pic:spPr>
-                </pic:pic>
-              </a:graphicData>
-            </a:graphic>
-          </wp:inline>
-        </w:drawing>
-      </w:r>
-    </w:p>
-    <w:p>
-      <w:pPr>
-        <w:pStyle w:val="a3"/>
-        <w:ind w:left="1440"/>
-        <w:rPr>
-          <w:lang w:val="en-US"/>
-        </w:rPr>
-      </w:pPr>
-    </w:p>
-    <w:p>
-      <w:pPr>
-        <w:pStyle w:val="a3"/>
-        <w:numPr>
-          <w:ilvl w:val="0"/>
-          <w:numId w:val="44"/>
-        </w:numPr>
-        <w:rPr>
-          <w:lang w:val="en-US"/>
-        </w:rPr>
-      </w:pPr>
-      <w:r>
-        <w:rPr>
-          <w:lang w:val="en-US"/>
-        </w:rPr>
-        <w:t>Add “Add Client” button to bottom panel. You can create your own clients for test calls (while CRM API  with get clients not implemented):</w:t>
-      </w:r>
-    </w:p>
-    <w:p>
-      <w:pPr>
-        <w:pStyle w:val="a3"/>
-        <w:ind w:left="1440"/>
-        <w:rPr>
-          <w:lang w:val="en-US"/>
-        </w:rPr>
-      </w:pPr>
-      <w:r>
-        <w:rPr>
-          <w:noProof/>
-          <w:lang w:eastAsia="ru-RU"/>
-        </w:rPr>
-        <w:drawing>
-          <wp:inline distT="0" distB="0" distL="0" distR="0" wp14:anchorId="12C842AC" wp14:editId="0550C7F2">
-            <wp:extent cx="4514850" cy="5343525"/>
-            <wp:effectExtent l="0" t="0" r="0" b="9525"/>
-            <wp:docPr id="5" name="Рисунок 5"/>
-            <wp:cNvGraphicFramePr>
-              <a:graphicFrameLocks xmlns:a="http://schemas.openxmlformats.org/drawingml/2006/main" noChangeAspect="1"/>
-            </wp:cNvGraphicFramePr>
-            <a:graphic xmlns:a="http://schemas.openxmlformats.org/drawingml/2006/main">
-              <a:graphicData uri="http://schemas.openxmlformats.org/drawingml/2006/picture">
-                <pic:pic xmlns:pic="http://schemas.openxmlformats.org/drawingml/2006/picture">
-                  <pic:nvPicPr>
-                    <pic:cNvPr id="0" name=""/>
-                    <pic:cNvPicPr/>
-                  </pic:nvPicPr>
-                  <pic:blipFill>
-                    <a:blip r:embed="rId10"/>
-                    <a:stretch>
-                      <a:fillRect/>
-                    </a:stretch>
-                  </pic:blipFill>
-                  <pic:spPr>
-                    <a:xfrm>
-                      <a:off x="0" y="0"/>
-                      <a:ext cx="4514850" cy="5343525"/>
-                    </a:xfrm>
-                    <a:prstGeom prst="rect">
-                      <a:avLst/>
-                    </a:prstGeom>
-                  </pic:spPr>
-                </pic:pic>
-              </a:graphicData>
-            </a:graphic>
-          </wp:inline>
-        </w:drawing>
-      </w:r>
-    </w:p>
-    <w:p>
-      <w:pPr>
-        <w:pStyle w:val="a3"/>
-        <w:rPr>
-          <w:lang w:val="en-US"/>
-        </w:rPr>
-      </w:pPr>
-    </w:p>
-    <w:p>
-      <w:pPr>
-        <w:pStyle w:val="a3"/>
-        <w:rPr>
-          <w:lang w:val="en-US"/>
-        </w:rPr>
-      </w:pPr>
-    </w:p>
-    <w:p>
-      <w:pPr>
-        <w:ind w:left="360"/>
-        <w:rPr>
-          <w:lang w:val="en-US"/>
-        </w:rPr>
-      </w:pPr>
-    </w:p>
-    <w:p>
-      <w:pPr>
-        <w:pStyle w:val="ae"/>
-        <w:rPr>
-          <w:lang w:val="en-US"/>
-        </w:rPr>
-      </w:pPr>
-      <w:r>
-        <w:rPr>
-          <w:lang w:val="en-US"/>
-        </w:rPr>
-        <w:t>Version</w:t>
-      </w:r>
-      <w:r>
-        <w:rPr>
-          <w:lang w:val="en-US"/>
-        </w:rPr>
-        <w:t xml:space="preserve"> </w:t>
-      </w:r>
-      <w:r>
-        <w:rPr>
-          <w:lang w:val="en-US"/>
-        </w:rPr>
-        <w:t>0.0.</w:t>
-      </w:r>
-      <w:r>
-        <w:rPr>
-          <w:lang w:val="en-US"/>
-        </w:rPr>
-        <w:t>1</w:t>
-      </w:r>
-    </w:p>
-    <w:p>
-      <w:pPr>
-        <w:pStyle w:val="a8"/>
-        <w:rPr>
-          <w:lang w:val="en-US"/>
-        </w:rPr>
-      </w:pPr>
-      <w:r>
-        <w:rPr>
-          <w:lang w:val="en-US"/>
-        </w:rPr>
-        <w:t>Common</w:t>
-      </w:r>
-    </w:p>
-    <w:p>
-      <w:pPr>
-        <w:pStyle w:val="a3"/>
-        <w:numPr>
-          <w:ilvl w:val="0"/>
-          <w:numId w:val="21"/>
-        </w:numPr>
-        <w:rPr>
-          <w:lang w:val="en-US"/>
-        </w:rPr>
-      </w:pPr>
-      <w:r>
-        <w:rPr>
-          <w:lang w:val="en-US"/>
-        </w:rPr>
-        <w:lastRenderedPageBreak/>
-        <w:t xml:space="preserve">First demo </w:t>
-      </w:r>
-      <w:r>
-        <w:rPr>
-          <w:lang w:val="en-US"/>
-        </w:rPr>
-        <w:t xml:space="preserve">application  </w:t>
-      </w:r>
-    </w:p>
+    <w:p/>
+    <w:p/>
+    <w:p/>
     <w:sectPr>
       <w:pgSz w:w="11906" w:h="16838"/>
       <w:pgMar w:top="1134" w:right="850" w:bottom="1134" w:left="1701" w:header="708" w:footer="708" w:gutter="0"/>
@@ -3437,6 +3605,119 @@
     </w:lvl>
   </w:abstractNum>
   <w:abstractNum w:abstractNumId="22">
+    <w:nsid w:val="47B643FD"/>
+    <w:multiLevelType w:val="hybridMultilevel"/>
+    <w:tmpl w:val="E17E5F96"/>
+    <w:lvl w:ilvl="0" w:tplc="04190001">
+      <w:start w:val="1"/>
+      <w:numFmt w:val="bullet"/>
+      <w:lvlText w:val=""/>
+      <w:lvlJc w:val="left"/>
+      <w:pPr>
+        <w:ind w:left="720" w:hanging="360"/>
+      </w:pPr>
+      <w:rPr>
+        <w:rFonts w:ascii="Symbol" w:hAnsi="Symbol" w:hint="default"/>
+      </w:rPr>
+    </w:lvl>
+    <w:lvl w:ilvl="1" w:tplc="04190003" w:tentative="1">
+      <w:start w:val="1"/>
+      <w:numFmt w:val="bullet"/>
+      <w:lvlText w:val="o"/>
+      <w:lvlJc w:val="left"/>
+      <w:pPr>
+        <w:ind w:left="1440" w:hanging="360"/>
+      </w:pPr>
+      <w:rPr>
+        <w:rFonts w:ascii="Courier New" w:hAnsi="Courier New" w:cs="Courier New" w:hint="default"/>
+      </w:rPr>
+    </w:lvl>
+    <w:lvl w:ilvl="2" w:tplc="04190005" w:tentative="1">
+      <w:start w:val="1"/>
+      <w:numFmt w:val="bullet"/>
+      <w:lvlText w:val=""/>
+      <w:lvlJc w:val="left"/>
+      <w:pPr>
+        <w:ind w:left="2160" w:hanging="360"/>
+      </w:pPr>
+      <w:rPr>
+        <w:rFonts w:ascii="Wingdings" w:hAnsi="Wingdings" w:hint="default"/>
+      </w:rPr>
+    </w:lvl>
+    <w:lvl w:ilvl="3" w:tplc="04190001" w:tentative="1">
+      <w:start w:val="1"/>
+      <w:numFmt w:val="bullet"/>
+      <w:lvlText w:val=""/>
+      <w:lvlJc w:val="left"/>
+      <w:pPr>
+        <w:ind w:left="2880" w:hanging="360"/>
+      </w:pPr>
+      <w:rPr>
+        <w:rFonts w:ascii="Symbol" w:hAnsi="Symbol" w:hint="default"/>
+      </w:rPr>
+    </w:lvl>
+    <w:lvl w:ilvl="4" w:tplc="04190003" w:tentative="1">
+      <w:start w:val="1"/>
+      <w:numFmt w:val="bullet"/>
+      <w:lvlText w:val="o"/>
+      <w:lvlJc w:val="left"/>
+      <w:pPr>
+        <w:ind w:left="3600" w:hanging="360"/>
+      </w:pPr>
+      <w:rPr>
+        <w:rFonts w:ascii="Courier New" w:hAnsi="Courier New" w:cs="Courier New" w:hint="default"/>
+      </w:rPr>
+    </w:lvl>
+    <w:lvl w:ilvl="5" w:tplc="04190005" w:tentative="1">
+      <w:start w:val="1"/>
+      <w:numFmt w:val="bullet"/>
+      <w:lvlText w:val=""/>
+      <w:lvlJc w:val="left"/>
+      <w:pPr>
+        <w:ind w:left="4320" w:hanging="360"/>
+      </w:pPr>
+      <w:rPr>
+        <w:rFonts w:ascii="Wingdings" w:hAnsi="Wingdings" w:hint="default"/>
+      </w:rPr>
+    </w:lvl>
+    <w:lvl w:ilvl="6" w:tplc="04190001" w:tentative="1">
+      <w:start w:val="1"/>
+      <w:numFmt w:val="bullet"/>
+      <w:lvlText w:val=""/>
+      <w:lvlJc w:val="left"/>
+      <w:pPr>
+        <w:ind w:left="5040" w:hanging="360"/>
+      </w:pPr>
+      <w:rPr>
+        <w:rFonts w:ascii="Symbol" w:hAnsi="Symbol" w:hint="default"/>
+      </w:rPr>
+    </w:lvl>
+    <w:lvl w:ilvl="7" w:tplc="04190003" w:tentative="1">
+      <w:start w:val="1"/>
+      <w:numFmt w:val="bullet"/>
+      <w:lvlText w:val="o"/>
+      <w:lvlJc w:val="left"/>
+      <w:pPr>
+        <w:ind w:left="5760" w:hanging="360"/>
+      </w:pPr>
+      <w:rPr>
+        <w:rFonts w:ascii="Courier New" w:hAnsi="Courier New" w:cs="Courier New" w:hint="default"/>
+      </w:rPr>
+    </w:lvl>
+    <w:lvl w:ilvl="8" w:tplc="04190005" w:tentative="1">
+      <w:start w:val="1"/>
+      <w:numFmt w:val="bullet"/>
+      <w:lvlText w:val=""/>
+      <w:lvlJc w:val="left"/>
+      <w:pPr>
+        <w:ind w:left="6480" w:hanging="360"/>
+      </w:pPr>
+      <w:rPr>
+        <w:rFonts w:ascii="Wingdings" w:hAnsi="Wingdings" w:hint="default"/>
+      </w:rPr>
+    </w:lvl>
+  </w:abstractNum>
+  <w:abstractNum w:abstractNumId="23">
     <w:nsid w:val="4BF9540F"/>
     <w:multiLevelType w:val="hybridMultilevel"/>
     <w:tmpl w:val="2D406D5A"/>
@@ -3549,7 +3830,7 @@
       </w:rPr>
     </w:lvl>
   </w:abstractNum>
-  <w:abstractNum w:abstractNumId="23">
+  <w:abstractNum w:abstractNumId="24">
     <w:nsid w:val="50370F3B"/>
     <w:multiLevelType w:val="hybridMultilevel"/>
     <w:tmpl w:val="12EC647C"/>
@@ -3638,7 +3919,7 @@
       </w:pPr>
     </w:lvl>
   </w:abstractNum>
-  <w:abstractNum w:abstractNumId="24">
+  <w:abstractNum w:abstractNumId="25">
     <w:nsid w:val="55B66FA4"/>
     <w:multiLevelType w:val="hybridMultilevel"/>
     <w:tmpl w:val="B5D643DA"/>
@@ -3751,7 +4032,7 @@
       </w:rPr>
     </w:lvl>
   </w:abstractNum>
-  <w:abstractNum w:abstractNumId="25">
+  <w:abstractNum w:abstractNumId="26">
     <w:nsid w:val="57D30716"/>
     <w:multiLevelType w:val="hybridMultilevel"/>
     <w:tmpl w:val="1CDEF71A"/>
@@ -3840,7 +4121,7 @@
       </w:pPr>
     </w:lvl>
   </w:abstractNum>
-  <w:abstractNum w:abstractNumId="26">
+  <w:abstractNum w:abstractNumId="27">
     <w:nsid w:val="590448B4"/>
     <w:multiLevelType w:val="hybridMultilevel"/>
     <w:tmpl w:val="8A6E1C70"/>
@@ -3929,7 +4210,7 @@
       </w:pPr>
     </w:lvl>
   </w:abstractNum>
-  <w:abstractNum w:abstractNumId="27">
+  <w:abstractNum w:abstractNumId="28">
     <w:nsid w:val="5B4D5F88"/>
     <w:multiLevelType w:val="hybridMultilevel"/>
     <w:tmpl w:val="7570AACE"/>
@@ -4042,7 +4323,7 @@
       </w:rPr>
     </w:lvl>
   </w:abstractNum>
-  <w:abstractNum w:abstractNumId="28">
+  <w:abstractNum w:abstractNumId="29">
     <w:nsid w:val="5E8426D4"/>
     <w:multiLevelType w:val="hybridMultilevel"/>
     <w:tmpl w:val="7CD21C74"/>
@@ -4155,7 +4436,7 @@
       </w:rPr>
     </w:lvl>
   </w:abstractNum>
-  <w:abstractNum w:abstractNumId="29">
+  <w:abstractNum w:abstractNumId="30">
     <w:nsid w:val="606C6234"/>
     <w:multiLevelType w:val="hybridMultilevel"/>
     <w:tmpl w:val="7A545708"/>
@@ -4241,7 +4522,7 @@
       </w:pPr>
     </w:lvl>
   </w:abstractNum>
-  <w:abstractNum w:abstractNumId="30">
+  <w:abstractNum w:abstractNumId="31">
     <w:nsid w:val="61680D77"/>
     <w:multiLevelType w:val="hybridMultilevel"/>
     <w:tmpl w:val="89B68546"/>
@@ -4354,7 +4635,7 @@
       </w:rPr>
     </w:lvl>
   </w:abstractNum>
-  <w:abstractNum w:abstractNumId="31">
+  <w:abstractNum w:abstractNumId="32">
     <w:nsid w:val="65FD6FB2"/>
     <w:multiLevelType w:val="hybridMultilevel"/>
     <w:tmpl w:val="AE06CA46"/>
@@ -4440,7 +4721,7 @@
       </w:pPr>
     </w:lvl>
   </w:abstractNum>
-  <w:abstractNum w:abstractNumId="32">
+  <w:abstractNum w:abstractNumId="33">
     <w:nsid w:val="666E4A3F"/>
     <w:multiLevelType w:val="hybridMultilevel"/>
     <w:tmpl w:val="378A34A6"/>
@@ -4526,7 +4807,7 @@
       </w:pPr>
     </w:lvl>
   </w:abstractNum>
-  <w:abstractNum w:abstractNumId="33">
+  <w:abstractNum w:abstractNumId="34">
     <w:nsid w:val="6A521FF1"/>
     <w:multiLevelType w:val="hybridMultilevel"/>
     <w:tmpl w:val="21F4E476"/>
@@ -4639,7 +4920,7 @@
       </w:rPr>
     </w:lvl>
   </w:abstractNum>
-  <w:abstractNum w:abstractNumId="34">
+  <w:abstractNum w:abstractNumId="35">
     <w:nsid w:val="6E9A4B76"/>
     <w:multiLevelType w:val="hybridMultilevel"/>
     <w:tmpl w:val="6D6EA556"/>
@@ -4752,7 +5033,7 @@
       </w:rPr>
     </w:lvl>
   </w:abstractNum>
-  <w:abstractNum w:abstractNumId="35">
+  <w:abstractNum w:abstractNumId="36">
     <w:nsid w:val="718302AF"/>
     <w:multiLevelType w:val="hybridMultilevel"/>
     <w:tmpl w:val="63147F6C"/>
@@ -4865,7 +5146,7 @@
       </w:rPr>
     </w:lvl>
   </w:abstractNum>
-  <w:abstractNum w:abstractNumId="36">
+  <w:abstractNum w:abstractNumId="37">
     <w:nsid w:val="71C43B39"/>
     <w:multiLevelType w:val="hybridMultilevel"/>
     <w:tmpl w:val="51B8915E"/>
@@ -4978,7 +5259,7 @@
       </w:rPr>
     </w:lvl>
   </w:abstractNum>
-  <w:abstractNum w:abstractNumId="37">
+  <w:abstractNum w:abstractNumId="38">
     <w:nsid w:val="72835E89"/>
     <w:multiLevelType w:val="hybridMultilevel"/>
     <w:tmpl w:val="4B406C52"/>
@@ -5091,7 +5372,7 @@
       </w:rPr>
     </w:lvl>
   </w:abstractNum>
-  <w:abstractNum w:abstractNumId="38">
+  <w:abstractNum w:abstractNumId="39">
     <w:nsid w:val="75603EFD"/>
     <w:multiLevelType w:val="hybridMultilevel"/>
     <w:tmpl w:val="49F8059C"/>
@@ -5180,7 +5461,7 @@
       </w:pPr>
     </w:lvl>
   </w:abstractNum>
-  <w:abstractNum w:abstractNumId="39">
+  <w:abstractNum w:abstractNumId="40">
     <w:nsid w:val="77013BCF"/>
     <w:multiLevelType w:val="hybridMultilevel"/>
     <w:tmpl w:val="14FEB85A"/>
@@ -5269,7 +5550,7 @@
       </w:pPr>
     </w:lvl>
   </w:abstractNum>
-  <w:abstractNum w:abstractNumId="40">
+  <w:abstractNum w:abstractNumId="41">
     <w:nsid w:val="78674C15"/>
     <w:multiLevelType w:val="hybridMultilevel"/>
     <w:tmpl w:val="1F12482C"/>
@@ -5358,7 +5639,7 @@
       </w:pPr>
     </w:lvl>
   </w:abstractNum>
-  <w:abstractNum w:abstractNumId="41">
+  <w:abstractNum w:abstractNumId="42">
     <w:nsid w:val="7DAF7893"/>
     <w:multiLevelType w:val="hybridMultilevel"/>
     <w:tmpl w:val="D5A845E2"/>
@@ -5471,7 +5752,7 @@
       </w:rPr>
     </w:lvl>
   </w:abstractNum>
-  <w:abstractNum w:abstractNumId="42">
+  <w:abstractNum w:abstractNumId="43">
     <w:nsid w:val="7F5B1F94"/>
     <w:multiLevelType w:val="hybridMultilevel"/>
     <w:tmpl w:val="5D38A13A"/>
@@ -5584,7 +5865,7 @@
       </w:rPr>
     </w:lvl>
   </w:abstractNum>
-  <w:abstractNum w:abstractNumId="43">
+  <w:abstractNum w:abstractNumId="44">
     <w:nsid w:val="7F704C6C"/>
     <w:multiLevelType w:val="hybridMultilevel"/>
     <w:tmpl w:val="33E4221C"/>
@@ -5701,7 +5982,7 @@
     <w:abstractNumId w:val="11"/>
   </w:num>
   <w:num w:numId="2">
-    <w:abstractNumId w:val="43"/>
+    <w:abstractNumId w:val="44"/>
   </w:num>
   <w:num w:numId="3">
     <w:abstractNumId w:val="13"/>
@@ -5710,13 +5991,13 @@
     <w:abstractNumId w:val="16"/>
   </w:num>
   <w:num w:numId="5">
-    <w:abstractNumId w:val="22"/>
+    <w:abstractNumId w:val="23"/>
   </w:num>
   <w:num w:numId="6">
-    <w:abstractNumId w:val="39"/>
+    <w:abstractNumId w:val="40"/>
   </w:num>
   <w:num w:numId="7">
-    <w:abstractNumId w:val="26"/>
+    <w:abstractNumId w:val="27"/>
   </w:num>
   <w:num w:numId="8">
     <w:abstractNumId w:val="0"/>
@@ -5725,7 +6006,7 @@
     <w:abstractNumId w:val="20"/>
   </w:num>
   <w:num w:numId="10">
-    <w:abstractNumId w:val="40"/>
+    <w:abstractNumId w:val="41"/>
   </w:num>
   <w:num w:numId="11">
     <w:abstractNumId w:val="3"/>
@@ -5734,13 +6015,13 @@
     <w:abstractNumId w:val="7"/>
   </w:num>
   <w:num w:numId="13">
-    <w:abstractNumId w:val="23"/>
+    <w:abstractNumId w:val="24"/>
   </w:num>
   <w:num w:numId="14">
-    <w:abstractNumId w:val="38"/>
+    <w:abstractNumId w:val="39"/>
   </w:num>
   <w:num w:numId="15">
-    <w:abstractNumId w:val="25"/>
+    <w:abstractNumId w:val="26"/>
   </w:num>
   <w:num w:numId="16">
     <w:abstractNumId w:val="10"/>
@@ -5749,13 +6030,13 @@
     <w:abstractNumId w:val="9"/>
   </w:num>
   <w:num w:numId="18">
-    <w:abstractNumId w:val="35"/>
+    <w:abstractNumId w:val="36"/>
   </w:num>
   <w:num w:numId="19">
     <w:abstractNumId w:val="8"/>
   </w:num>
   <w:num w:numId="20">
-    <w:abstractNumId w:val="42"/>
+    <w:abstractNumId w:val="43"/>
   </w:num>
   <w:num w:numId="21">
     <w:abstractNumId w:val="2"/>
@@ -5764,37 +6045,37 @@
     <w:abstractNumId w:val="17"/>
   </w:num>
   <w:num w:numId="23">
-    <w:abstractNumId w:val="24"/>
+    <w:abstractNumId w:val="25"/>
   </w:num>
   <w:num w:numId="24">
     <w:abstractNumId w:val="4"/>
   </w:num>
   <w:num w:numId="25">
-    <w:abstractNumId w:val="29"/>
+    <w:abstractNumId w:val="30"/>
   </w:num>
   <w:num w:numId="26">
-    <w:abstractNumId w:val="32"/>
+    <w:abstractNumId w:val="33"/>
   </w:num>
   <w:num w:numId="27">
     <w:abstractNumId w:val="12"/>
   </w:num>
   <w:num w:numId="28">
-    <w:abstractNumId w:val="28"/>
+    <w:abstractNumId w:val="29"/>
   </w:num>
   <w:num w:numId="29">
     <w:abstractNumId w:val="21"/>
   </w:num>
   <w:num w:numId="30">
-    <w:abstractNumId w:val="27"/>
+    <w:abstractNumId w:val="28"/>
   </w:num>
   <w:num w:numId="31">
-    <w:abstractNumId w:val="33"/>
+    <w:abstractNumId w:val="34"/>
   </w:num>
   <w:num w:numId="32">
-    <w:abstractNumId w:val="37"/>
+    <w:abstractNumId w:val="38"/>
   </w:num>
   <w:num w:numId="33">
-    <w:abstractNumId w:val="41"/>
+    <w:abstractNumId w:val="42"/>
   </w:num>
   <w:num w:numId="34">
     <w:abstractNumId w:val="18"/>
@@ -5806,16 +6087,16 @@
     <w:abstractNumId w:val="19"/>
   </w:num>
   <w:num w:numId="37">
-    <w:abstractNumId w:val="30"/>
+    <w:abstractNumId w:val="31"/>
   </w:num>
   <w:num w:numId="38">
-    <w:abstractNumId w:val="34"/>
+    <w:abstractNumId w:val="35"/>
   </w:num>
   <w:num w:numId="39">
     <w:abstractNumId w:val="15"/>
   </w:num>
   <w:num w:numId="40">
-    <w:abstractNumId w:val="36"/>
+    <w:abstractNumId w:val="37"/>
   </w:num>
   <w:num w:numId="41">
     <w:abstractNumId w:val="14"/>
@@ -5827,7 +6108,10 @@
     <w:abstractNumId w:val="1"/>
   </w:num>
   <w:num w:numId="44">
-    <w:abstractNumId w:val="31"/>
+    <w:abstractNumId w:val="32"/>
+  </w:num>
+  <w:num w:numId="45">
+    <w:abstractNumId w:val="22"/>
   </w:num>
 </w:numbering>
 </file>
@@ -7362,7 +7646,7 @@
 </file>
 
 <file path=customXml/itemProps1.xml><?xml version="1.0" encoding="utf-8"?>
-<ds:datastoreItem xmlns:ds="http://schemas.openxmlformats.org/officeDocument/2006/customXml" ds:itemID="{8C237E22-1047-4656-9348-938FAC7D7689}">
+<ds:datastoreItem xmlns:ds="http://schemas.openxmlformats.org/officeDocument/2006/customXml" ds:itemID="{1A6CF31C-3437-4EE0-A86D-380981B83D61}">
   <ds:schemaRefs>
     <ds:schemaRef ds:uri="http://schemas.openxmlformats.org/officeDocument/2006/bibliography"/>
   </ds:schemaRefs>

</xml_diff>